<commit_message>
committing a variety of things to the repository, including the final draft of the thesis
</commit_message>
<xml_diff>
--- a/Thesis Parts/Thesis Main Text.docx
+++ b/Thesis Parts/Thesis Main Text.docx
@@ -552,33 +552,7 @@
         <w:rPr>
           <w:rFonts w:ascii="Times New Roman" w:hAnsi="Times New Roman" w:cs="Times New Roman"/>
         </w:rPr>
-        <w:t xml:space="preserve"> </w:t>
-      </w:r>
-      <w:proofErr w:type="spellStart"/>
-      <w:r>
-        <w:rPr>
-          <w:rFonts w:ascii="Times New Roman" w:hAnsi="Times New Roman" w:cs="Times New Roman"/>
-        </w:rPr>
-        <w:t>m</w:t>
-      </w:r>
-      <w:r>
-        <w:rPr>
-          <w:rFonts w:ascii="Times New Roman" w:hAnsi="Times New Roman" w:cs="Times New Roman"/>
-        </w:rPr>
-        <w:t>t</w:t>
-      </w:r>
-      <w:r>
-        <w:rPr>
-          <w:rFonts w:ascii="Times New Roman" w:hAnsi="Times New Roman" w:cs="Times New Roman"/>
-        </w:rPr>
-        <w:t>athematics</w:t>
-      </w:r>
-      <w:proofErr w:type="spellEnd"/>
-      <w:r>
-        <w:rPr>
-          <w:rFonts w:ascii="Times New Roman" w:hAnsi="Times New Roman" w:cs="Times New Roman"/>
-        </w:rPr>
-        <w:t xml:space="preserve"> as a </w:t>
+        <w:t xml:space="preserve"> mathematics as a </w:t>
       </w:r>
       <w:r>
         <w:rPr>
@@ -10674,15 +10648,7 @@
         <w:rPr>
           <w:rFonts w:ascii="Times New Roman" w:hAnsi="Times New Roman" w:cs="Times New Roman"/>
         </w:rPr>
-        <w:t xml:space="preserve"> and reached a peak in popularity during the 70’s due to John Conway’s now famous “Game of Lif</w:t>
-      </w:r>
-      <w:bookmarkStart w:id="0" w:name="_GoBack"/>
-      <w:bookmarkEnd w:id="0"/>
-      <w:r>
-        <w:rPr>
-          <w:rFonts w:ascii="Times New Roman" w:hAnsi="Times New Roman" w:cs="Times New Roman"/>
-        </w:rPr>
-        <w:t>e” 3-D cellular automata model</w:t>
+        <w:t xml:space="preserve"> and reached a peak in popularity during the 70’s due to John Conway’s now famous “Game of Life” 3-D cellular automata model</w:t>
       </w:r>
       <w:r>
         <w:rPr>
@@ -11698,7 +11664,21 @@
           <w:rFonts w:ascii="Times New Roman" w:hAnsi="Times New Roman" w:cs="Times New Roman"/>
         </w:rPr>
         <w:tab/>
-        <w:t>With the system functioning in the desired fashion, our next step was to analyze just how well our composition software was able to imitate the various classical eras. We chose to implement two different methods of analyzation, to see how well the system was able to reproduce the various eras in both a mathematical and an aural fashion.</w:t>
+        <w:t>With the system functioning in the desired fashion, our next step was to analyze just how well our composition software was able to imitate the various classical eras. We chose to implement two different</w:t>
+      </w:r>
+      <w:r>
+        <w:rPr>
+          <w:rFonts w:ascii="Times New Roman" w:hAnsi="Times New Roman" w:cs="Times New Roman"/>
+        </w:rPr>
+        <w:t>`</w:t>
+      </w:r>
+      <w:bookmarkStart w:id="0" w:name="_GoBack"/>
+      <w:bookmarkEnd w:id="0"/>
+      <w:r>
+        <w:rPr>
+          <w:rFonts w:ascii="Times New Roman" w:hAnsi="Times New Roman" w:cs="Times New Roman"/>
+        </w:rPr>
+        <w:t xml:space="preserve"> methods of analyzation, to see how well the system was able to reproduce the various eras in both a mathematical and an aural fashion.</w:t>
       </w:r>
     </w:p>
     <w:p>

</xml_diff>